<commit_message>
criei função de venderProdutos
</commit_message>
<xml_diff>
--- a/comandos.docx
+++ b/comandos.docx
@@ -16,18 +16,8 @@
           <w:szCs w:val="48"/>
           <w:lang w:val="en-US"/>
         </w:rPr>
-        <w:t xml:space="preserve">git </w:t>
+        <w:t>git init</w:t>
       </w:r>
-      <w:proofErr w:type="spellStart"/>
-      <w:r>
-        <w:rPr>
-          <w:sz w:val="48"/>
-          <w:szCs w:val="48"/>
-          <w:lang w:val="en-US"/>
-        </w:rPr>
-        <w:t>init</w:t>
-      </w:r>
-      <w:proofErr w:type="spellEnd"/>
     </w:p>
     <w:p>
       <w:pPr>
@@ -43,18 +33,8 @@
           <w:szCs w:val="48"/>
           <w:lang w:val="en-US"/>
         </w:rPr>
-        <w:t xml:space="preserve">git </w:t>
+        <w:t>git add .</w:t>
       </w:r>
-      <w:proofErr w:type="gramStart"/>
-      <w:r>
-        <w:rPr>
-          <w:sz w:val="48"/>
-          <w:szCs w:val="48"/>
-          <w:lang w:val="en-US"/>
-        </w:rPr>
-        <w:t>add .</w:t>
-      </w:r>
-      <w:proofErr w:type="gramEnd"/>
     </w:p>
     <w:p>
       <w:pPr>
@@ -78,27 +58,7 @@
           <w:szCs w:val="48"/>
           <w:lang w:val="en-US"/>
         </w:rPr>
-        <w:t>mit -</w:t>
-      </w:r>
-      <w:proofErr w:type="spellStart"/>
-      <w:proofErr w:type="gramStart"/>
-      <w:r>
-        <w:rPr>
-          <w:sz w:val="48"/>
-          <w:szCs w:val="48"/>
-          <w:lang w:val="en-US"/>
-        </w:rPr>
-        <w:t>m”primeiro</w:t>
-      </w:r>
-      <w:proofErr w:type="spellEnd"/>
-      <w:proofErr w:type="gramEnd"/>
-      <w:r>
-        <w:rPr>
-          <w:sz w:val="48"/>
-          <w:szCs w:val="48"/>
-          <w:lang w:val="en-US"/>
-        </w:rPr>
-        <w:t xml:space="preserve"> commit”</w:t>
+        <w:t>mit -m”primeiro commit”</w:t>
       </w:r>
     </w:p>
     <w:p>
@@ -154,48 +114,31 @@
           <w:lang w:val="en-US"/>
         </w:rPr>
       </w:pPr>
+      <w:r>
+        <w:rPr>
+          <w:sz w:val="48"/>
+          <w:szCs w:val="48"/>
+          <w:lang w:val="en-US"/>
+        </w:rPr>
+        <w:t>git checkout -b melhorias</w:t>
+      </w:r>
     </w:p>
     <w:p>
       <w:pPr>
         <w:rPr>
           <w:sz w:val="48"/>
           <w:szCs w:val="48"/>
+          <w:lang w:val="en-US"/>
         </w:rPr>
       </w:pPr>
-      <w:proofErr w:type="spellStart"/>
       <w:r>
         <w:rPr>
           <w:sz w:val="48"/>
           <w:szCs w:val="48"/>
-        </w:rPr>
-        <w:t>git</w:t>
+          <w:lang w:val="en-US"/>
+        </w:rPr>
+        <w:t>git status</w:t>
       </w:r>
-      <w:proofErr w:type="spellEnd"/>
-      <w:r>
-        <w:rPr>
-          <w:sz w:val="48"/>
-          <w:szCs w:val="48"/>
-        </w:rPr>
-        <w:t xml:space="preserve"> </w:t>
-      </w:r>
-      <w:proofErr w:type="spellStart"/>
-      <w:proofErr w:type="gramStart"/>
-      <w:r>
-        <w:rPr>
-          <w:sz w:val="48"/>
-          <w:szCs w:val="48"/>
-        </w:rPr>
-        <w:t>add</w:t>
-      </w:r>
-      <w:proofErr w:type="spellEnd"/>
-      <w:r>
-        <w:rPr>
-          <w:sz w:val="48"/>
-          <w:szCs w:val="48"/>
-        </w:rPr>
-        <w:t xml:space="preserve"> .</w:t>
-      </w:r>
-      <w:proofErr w:type="gramEnd"/>
     </w:p>
     <w:p>
       <w:pPr>
@@ -204,55 +147,27 @@
           <w:szCs w:val="48"/>
         </w:rPr>
       </w:pPr>
-      <w:proofErr w:type="spellStart"/>
       <w:r>
         <w:rPr>
           <w:sz w:val="48"/>
           <w:szCs w:val="48"/>
         </w:rPr>
-        <w:t>git</w:t>
+        <w:t>git add .</w:t>
       </w:r>
-      <w:proofErr w:type="spellEnd"/>
+    </w:p>
+    <w:p>
+      <w:pPr>
+        <w:rPr>
+          <w:sz w:val="48"/>
+          <w:szCs w:val="48"/>
+        </w:rPr>
+      </w:pPr>
       <w:r>
         <w:rPr>
           <w:sz w:val="48"/>
           <w:szCs w:val="48"/>
         </w:rPr>
-        <w:t xml:space="preserve"> </w:t>
-      </w:r>
-      <w:proofErr w:type="spellStart"/>
-      <w:r>
-        <w:rPr>
-          <w:sz w:val="48"/>
-          <w:szCs w:val="48"/>
-        </w:rPr>
-        <w:t>commit</w:t>
-      </w:r>
-      <w:proofErr w:type="spellEnd"/>
-      <w:r>
-        <w:rPr>
-          <w:sz w:val="48"/>
-          <w:szCs w:val="48"/>
-        </w:rPr>
-        <w:t xml:space="preserve"> -</w:t>
-      </w:r>
-      <w:proofErr w:type="spellStart"/>
-      <w:proofErr w:type="gramStart"/>
-      <w:r>
-        <w:rPr>
-          <w:sz w:val="48"/>
-          <w:szCs w:val="48"/>
-        </w:rPr>
-        <w:t>m”falando</w:t>
-      </w:r>
-      <w:proofErr w:type="spellEnd"/>
-      <w:proofErr w:type="gramEnd"/>
-      <w:r>
-        <w:rPr>
-          <w:sz w:val="48"/>
-          <w:szCs w:val="48"/>
-        </w:rPr>
-        <w:t xml:space="preserve"> qual funci</w:t>
+        <w:t>git commit -m”falando qual funci</w:t>
       </w:r>
       <w:r>
         <w:rPr>
@@ -269,31 +184,13 @@
           <w:szCs w:val="48"/>
         </w:rPr>
       </w:pPr>
-      <w:proofErr w:type="spellStart"/>
       <w:r>
         <w:rPr>
           <w:sz w:val="48"/>
           <w:szCs w:val="48"/>
         </w:rPr>
-        <w:t>git</w:t>
+        <w:t>git push</w:t>
       </w:r>
-      <w:proofErr w:type="spellEnd"/>
-      <w:r>
-        <w:rPr>
-          <w:sz w:val="48"/>
-          <w:szCs w:val="48"/>
-        </w:rPr>
-        <w:t xml:space="preserve"> </w:t>
-      </w:r>
-      <w:proofErr w:type="spellStart"/>
-      <w:r>
-        <w:rPr>
-          <w:sz w:val="48"/>
-          <w:szCs w:val="48"/>
-        </w:rPr>
-        <w:t>push</w:t>
-      </w:r>
-      <w:proofErr w:type="spellEnd"/>
     </w:p>
     <w:p>
       <w:pPr>

</xml_diff>

<commit_message>
adicionando a funcionalidade no botao venderProduto na tela listagem
</commit_message>
<xml_diff>
--- a/comandos.docx
+++ b/comandos.docx
@@ -182,15 +182,47 @@
         <w:rPr>
           <w:sz w:val="48"/>
           <w:szCs w:val="48"/>
+          <w:lang w:val="en-US"/>
         </w:rPr>
       </w:pPr>
       <w:r>
         <w:rPr>
           <w:sz w:val="48"/>
           <w:szCs w:val="48"/>
-        </w:rPr>
-        <w:t>git push</w:t>
+          <w:lang w:val="en-US"/>
+        </w:rPr>
+        <w:t>git push --set-upstream origin melhorias</w:t>
       </w:r>
+    </w:p>
+    <w:p>
+      <w:pPr>
+        <w:rPr>
+          <w:sz w:val="48"/>
+          <w:szCs w:val="48"/>
+          <w:u w:val="single"/>
+          <w:lang w:val="en-US"/>
+        </w:rPr>
+      </w:pPr>
+    </w:p>
+    <w:p>
+      <w:pPr>
+        <w:rPr>
+          <w:sz w:val="48"/>
+          <w:szCs w:val="48"/>
+          <w:u w:val="single"/>
+          <w:lang w:val="en-US"/>
+        </w:rPr>
+      </w:pPr>
+    </w:p>
+    <w:p>
+      <w:pPr>
+        <w:rPr>
+          <w:sz w:val="48"/>
+          <w:szCs w:val="48"/>
+          <w:u w:val="single"/>
+          <w:lang w:val="en-US"/>
+        </w:rPr>
+      </w:pPr>
     </w:p>
     <w:p>
       <w:pPr>

</xml_diff>

<commit_message>
este commit nao esta na cpatura ,pq ele e o commit  que esta subindo as fotos da tela de commit
</commit_message>
<xml_diff>
--- a/comandos.docx
+++ b/comandos.docx
@@ -154,6 +154,41 @@
           <w:lang w:val="en-US"/>
         </w:rPr>
       </w:pPr>
+      <w:r>
+        <w:rPr>
+          <w:sz w:val="48"/>
+          <w:szCs w:val="48"/>
+          <w:lang w:val="en-US"/>
+        </w:rPr>
+        <w:t xml:space="preserve">git checkout -b </w:t>
+      </w:r>
+      <w:proofErr w:type="spellStart"/>
+      <w:r>
+        <w:rPr>
+          <w:sz w:val="48"/>
+          <w:szCs w:val="48"/>
+          <w:lang w:val="en-US"/>
+        </w:rPr>
+        <w:t>melhorias</w:t>
+      </w:r>
+      <w:proofErr w:type="spellEnd"/>
+    </w:p>
+    <w:p>
+      <w:pPr>
+        <w:rPr>
+          <w:sz w:val="48"/>
+          <w:szCs w:val="48"/>
+          <w:lang w:val="en-US"/>
+        </w:rPr>
+      </w:pPr>
+      <w:r>
+        <w:rPr>
+          <w:sz w:val="48"/>
+          <w:szCs w:val="48"/>
+          <w:lang w:val="en-US"/>
+        </w:rPr>
+        <w:t>git status</w:t>
+      </w:r>
     </w:p>
     <w:p>
       <w:pPr>
@@ -267,33 +302,85 @@
         <w:rPr>
           <w:sz w:val="48"/>
           <w:szCs w:val="48"/>
+          <w:lang w:val="en-US"/>
         </w:rPr>
       </w:pPr>
+      <w:r>
+        <w:rPr>
+          <w:sz w:val="48"/>
+          <w:szCs w:val="48"/>
+          <w:lang w:val="en-US"/>
+        </w:rPr>
+        <w:t xml:space="preserve">git push --set-upstream origin </w:t>
+      </w:r>
       <w:proofErr w:type="spellStart"/>
       <w:r>
         <w:rPr>
           <w:sz w:val="48"/>
           <w:szCs w:val="48"/>
-        </w:rPr>
-        <w:t>git</w:t>
+          <w:lang w:val="en-US"/>
+        </w:rPr>
+        <w:t>melhorias</w:t>
       </w:r>
       <w:proofErr w:type="spellEnd"/>
-      <w:r>
-        <w:rPr>
-          <w:sz w:val="48"/>
-          <w:szCs w:val="48"/>
-        </w:rPr>
-        <w:t xml:space="preserve"> </w:t>
+    </w:p>
+    <w:p>
+      <w:pPr>
+        <w:rPr>
+          <w:sz w:val="48"/>
+          <w:szCs w:val="48"/>
+          <w:u w:val="single"/>
+          <w:lang w:val="en-US"/>
+        </w:rPr>
+      </w:pPr>
+      <w:r>
+        <w:rPr>
+          <w:sz w:val="48"/>
+          <w:szCs w:val="48"/>
+          <w:u w:val="single"/>
+          <w:lang w:val="en-US"/>
+        </w:rPr>
+        <w:t>git checkout master</w:t>
+      </w:r>
+    </w:p>
+    <w:p>
+      <w:pPr>
+        <w:rPr>
+          <w:sz w:val="48"/>
+          <w:szCs w:val="48"/>
+          <w:u w:val="single"/>
+          <w:lang w:val="en-US"/>
+        </w:rPr>
+      </w:pPr>
+      <w:r>
+        <w:rPr>
+          <w:sz w:val="48"/>
+          <w:szCs w:val="48"/>
+          <w:u w:val="single"/>
+          <w:lang w:val="en-US"/>
+        </w:rPr>
+        <w:t xml:space="preserve">git merge </w:t>
       </w:r>
       <w:proofErr w:type="spellStart"/>
       <w:r>
         <w:rPr>
           <w:sz w:val="48"/>
           <w:szCs w:val="48"/>
-        </w:rPr>
-        <w:t>push</w:t>
+          <w:u w:val="single"/>
+          <w:lang w:val="en-US"/>
+        </w:rPr>
+        <w:t>melhorias</w:t>
       </w:r>
       <w:proofErr w:type="spellEnd"/>
+    </w:p>
+    <w:p>
+      <w:pPr>
+        <w:rPr>
+          <w:sz w:val="48"/>
+          <w:szCs w:val="48"/>
+          <w:lang w:val="en-US"/>
+        </w:rPr>
+      </w:pPr>
     </w:p>
     <w:p>
       <w:pPr>

</xml_diff>